<commit_message>
modified backround text on Proposal.docx
</commit_message>
<xml_diff>
--- a/Paper.docx
+++ b/Paper.docx
@@ -291,19 +291,7 @@
           <w:sz w:val="24"/>
           <w:szCs w:val="24"/>
         </w:rPr>
-        <w:t>Peningkatan jumlah kendaraan bermotor yang terus terjadi di Indonesia tiap tahunnya, membuat kebutuhan aka</w:t>
-      </w:r>
-      <w:bookmarkStart w:id="5" w:name="_GoBack"/>
-      <w:bookmarkEnd w:id="5"/>
-      <w:r>
-        <w:rPr>
-          <w:rFonts w:hint="default" w:cs="Times New Roman"/>
-          <w:b w:val="0"/>
-          <w:bCs w:val="0"/>
-          <w:sz w:val="24"/>
-          <w:szCs w:val="24"/>
-        </w:rPr>
-        <w:t>n sistem yang mampu mengidentifikasi kendaraan secara otomatis. Kemampuan utama dari sistem tersebut adalah pengenalan plat nomor. Pada penelitian kali ini akan digunakan metode Convolutional Neural Network untuk mengenali karakter dari suatu citra plat nomor kendaraan di Indonesia. Namun sebelumnya, citra plat nomor akan diubah menjadi citra biner. Citra biner kemudian disegmentasi untuk mengisolasi karakter-karakter yang akan dikenali. Terakhir dimensi citra hasil segmentasi akan direduksi menggunakan Haar Wavelet. Uji coba pada penelitian kali ini dilakukan pada Tanda Nomor Kendaraan Bermotor di Kabupaten Indramayu.</w:t>
+        <w:t>Peningkatan jumlah kendaraan bermotor yang terus terjadi di Indonesia tiap tahunnya, membuat kebutuhan akan sistem yang mampu mengidentifikasi kendaraan secara otomatis. Kemampuan utama dari sistem tersebut adalah pengenalan plat nomor. Pada penelitian kali ini akan digunakan metode Convolutional Neural Network untuk mengenali karakter dari suatu citra plat nomor kendaraan di Indonesia. Namun sebelumnya, citra plat nomor akan diubah menjadi citra biner. Citra biner kemudian disegmentasi untuk mengisolasi karakter-karakter yang akan dikenali. Terakhir dimensi citra hasil segmentasi akan direduksi menggunakan Haar Wavelet. Uji coba pada penelitian kali ini dilakukan pada Tanda Nomor Kendaraan Bermotor di Kabupaten Indramayu.</w:t>
       </w:r>
     </w:p>
     <w:p>
@@ -606,6 +594,8 @@
         </w:rPr>
         <w:t>terlambat pajak atau tidak.</w:t>
       </w:r>
+      <w:bookmarkStart w:id="5" w:name="_GoBack"/>
+      <w:bookmarkEnd w:id="5"/>
     </w:p>
     <w:p>
       <w:pPr>

</xml_diff>